<commit_message>
update(Rapport) add some screenshots
</commit_message>
<xml_diff>
--- a/z.Documentation/Rapport.docx
+++ b/z.Documentation/Rapport.docx
@@ -205,23 +205,14 @@
     </w:p>
     <w:sdt>
       <w:sdtPr>
-        <w:id w:val="499365779"/>
+        <w:id w:val="1553335572"/>
         <w:docPartObj>
           <w:docPartGallery w:val="Table of Contents"/>
           <w:docPartUnique/>
         </w:docPartObj>
-        <w:rPr>
-          <w:rFonts w:ascii="Century Gothic" w:hAnsi="Century Gothic" w:eastAsia="Calibri" w:cs="Arial" w:eastAsiaTheme="minorAscii" w:cstheme="minorBidi"/>
-          <w:color w:val="auto"/>
-          <w:kern w:val="2"/>
-          <w:sz w:val="22"/>
-          <w:szCs w:val="22"/>
-          <w:lang w:eastAsia="en-US"/>
-          <w14:ligatures w14:val="standardContextual"/>
-        </w:rPr>
       </w:sdtPr>
       <w:sdtContent>
-        <w:p>
+        <w:p w14:noSpellErr="1">
           <w:pPr>
             <w:pStyle w:val="TOCHeading"/>
             <w:rPr>
@@ -235,7 +226,7 @@
             <w:t>Table des matières</w:t>
           </w:r>
         </w:p>
-        <w:p>
+        <w:p w14:noSpellErr="1">
           <w:pPr>
             <w:pStyle w:val="TOC1"/>
             <w:tabs>
@@ -250,12 +241,12 @@
             <w:fldChar w:fldCharType="begin"/>
           </w:r>
           <w:r>
-            <w:instrText>TOC \o "1-3" \z \u \h</w:instrText>
+            <w:instrText xml:space="preserve">TOC \o "1-3" \z \u \h</w:instrText>
           </w:r>
           <w:r>
             <w:fldChar w:fldCharType="separate"/>
           </w:r>
-          <w:hyperlink w:anchor="_Toc1016073363">
+          <w:hyperlink w:anchor="_Toc511179432">
             <w:r>
               <w:rPr>
                 <w:rStyle w:val="Hyperlink"/>
@@ -269,7 +260,7 @@
               <w:fldChar w:fldCharType="begin"/>
             </w:r>
             <w:r>
-              <w:instrText>PAGEREF _Toc1016073363 \h</w:instrText>
+              <w:instrText xml:space="preserve">PAGEREF _Toc511179432 \h</w:instrText>
             </w:r>
             <w:r>
               <w:fldChar w:fldCharType="separate"/>
@@ -285,7 +276,7 @@
             </w:r>
           </w:hyperlink>
         </w:p>
-        <w:p>
+        <w:p w14:noSpellErr="1">
           <w:pPr>
             <w:pStyle w:val="TOC1"/>
             <w:tabs>
@@ -296,7 +287,7 @@
               <w:noProof/>
             </w:rPr>
           </w:pPr>
-          <w:hyperlink w:anchor="_Toc579341567">
+          <w:hyperlink w:anchor="_Toc612275664">
             <w:r>
               <w:rPr>
                 <w:rStyle w:val="Hyperlink"/>
@@ -310,7 +301,7 @@
               <w:fldChar w:fldCharType="begin"/>
             </w:r>
             <w:r>
-              <w:instrText>PAGEREF _Toc579341567 \h</w:instrText>
+              <w:instrText xml:space="preserve">PAGEREF _Toc612275664 \h</w:instrText>
             </w:r>
             <w:r>
               <w:fldChar w:fldCharType="separate"/>
@@ -326,7 +317,7 @@
             </w:r>
           </w:hyperlink>
         </w:p>
-        <w:p>
+        <w:p w14:noSpellErr="1">
           <w:pPr>
             <w:pStyle w:val="TOC1"/>
             <w:tabs>
@@ -337,7 +328,7 @@
               <w:noProof/>
             </w:rPr>
           </w:pPr>
-          <w:hyperlink w:anchor="_Toc1829838799">
+          <w:hyperlink w:anchor="_Toc1684532121">
             <w:r>
               <w:rPr>
                 <w:rStyle w:val="Hyperlink"/>
@@ -351,7 +342,7 @@
               <w:fldChar w:fldCharType="begin"/>
             </w:r>
             <w:r>
-              <w:instrText>PAGEREF _Toc1829838799 \h</w:instrText>
+              <w:instrText xml:space="preserve">PAGEREF _Toc1684532121 \h</w:instrText>
             </w:r>
             <w:r>
               <w:fldChar w:fldCharType="separate"/>
@@ -367,7 +358,7 @@
             </w:r>
           </w:hyperlink>
         </w:p>
-        <w:p>
+        <w:p w14:noSpellErr="1">
           <w:pPr>
             <w:pStyle w:val="TOC1"/>
             <w:tabs>
@@ -378,7 +369,7 @@
               <w:noProof/>
             </w:rPr>
           </w:pPr>
-          <w:hyperlink w:anchor="_Toc1524000530">
+          <w:hyperlink w:anchor="_Toc1374102070">
             <w:r>
               <w:rPr>
                 <w:rStyle w:val="Hyperlink"/>
@@ -392,7 +383,7 @@
               <w:fldChar w:fldCharType="begin"/>
             </w:r>
             <w:r>
-              <w:instrText>PAGEREF _Toc1524000530 \h</w:instrText>
+              <w:instrText xml:space="preserve">PAGEREF _Toc1374102070 \h</w:instrText>
             </w:r>
             <w:r>
               <w:fldChar w:fldCharType="separate"/>
@@ -401,14 +392,14 @@
               <w:rPr>
                 <w:rStyle w:val="Hyperlink"/>
               </w:rPr>
-              <w:t>4</w:t>
+              <w:t>5</w:t>
             </w:r>
             <w:r>
               <w:fldChar w:fldCharType="end"/>
             </w:r>
           </w:hyperlink>
         </w:p>
-        <w:p>
+        <w:p w14:noSpellErr="1">
           <w:pPr>
             <w:pStyle w:val="TOC1"/>
             <w:tabs>
@@ -419,7 +410,7 @@
               <w:noProof/>
             </w:rPr>
           </w:pPr>
-          <w:hyperlink w:anchor="_Toc1618006257">
+          <w:hyperlink w:anchor="_Toc431934048">
             <w:r>
               <w:rPr>
                 <w:rStyle w:val="Hyperlink"/>
@@ -433,7 +424,7 @@
               <w:fldChar w:fldCharType="begin"/>
             </w:r>
             <w:r>
-              <w:instrText>PAGEREF _Toc1618006257 \h</w:instrText>
+              <w:instrText xml:space="preserve">PAGEREF _Toc431934048 \h</w:instrText>
             </w:r>
             <w:r>
               <w:fldChar w:fldCharType="separate"/>
@@ -442,14 +433,14 @@
               <w:rPr>
                 <w:rStyle w:val="Hyperlink"/>
               </w:rPr>
-              <w:t>5</w:t>
+              <w:t>6</w:t>
             </w:r>
             <w:r>
               <w:fldChar w:fldCharType="end"/>
             </w:r>
           </w:hyperlink>
         </w:p>
-        <w:p>
+        <w:p w14:noSpellErr="1">
           <w:pPr>
             <w:pStyle w:val="TOC1"/>
             <w:tabs>
@@ -460,7 +451,7 @@
               <w:noProof/>
             </w:rPr>
           </w:pPr>
-          <w:hyperlink w:anchor="_Toc732750939">
+          <w:hyperlink w:anchor="_Toc2038538158">
             <w:r>
               <w:rPr>
                 <w:rStyle w:val="Hyperlink"/>
@@ -474,7 +465,7 @@
               <w:fldChar w:fldCharType="begin"/>
             </w:r>
             <w:r>
-              <w:instrText>PAGEREF _Toc732750939 \h</w:instrText>
+              <w:instrText xml:space="preserve">PAGEREF _Toc2038538158 \h</w:instrText>
             </w:r>
             <w:r>
               <w:fldChar w:fldCharType="separate"/>
@@ -483,14 +474,14 @@
               <w:rPr>
                 <w:rStyle w:val="Hyperlink"/>
               </w:rPr>
-              <w:t>6</w:t>
+              <w:t>8</w:t>
             </w:r>
             <w:r>
               <w:fldChar w:fldCharType="end"/>
             </w:r>
           </w:hyperlink>
         </w:p>
-        <w:p>
+        <w:p w14:noSpellErr="1">
           <w:pPr>
             <w:pStyle w:val="TOC2"/>
             <w:tabs>
@@ -501,12 +492,12 @@
               <w:noProof/>
             </w:rPr>
           </w:pPr>
-          <w:hyperlink w:anchor="_Toc1431984394">
+          <w:hyperlink w:anchor="_Toc359601188">
             <w:r>
               <w:rPr>
                 <w:rStyle w:val="Hyperlink"/>
               </w:rPr>
-              <w:t>6.1. Authentification et gestion des rôles</w:t>
+              <w:t>5.1. Maquette</w:t>
             </w:r>
             <w:r>
               <w:tab/>
@@ -515,7 +506,7 @@
               <w:fldChar w:fldCharType="begin"/>
             </w:r>
             <w:r>
-              <w:instrText>PAGEREF _Toc1431984394 \h</w:instrText>
+              <w:instrText xml:space="preserve">PAGEREF _Toc359601188 \h</w:instrText>
             </w:r>
             <w:r>
               <w:fldChar w:fldCharType="separate"/>
@@ -524,14 +515,14 @@
               <w:rPr>
                 <w:rStyle w:val="Hyperlink"/>
               </w:rPr>
-              <w:t>7</w:t>
+              <w:t>9</w:t>
             </w:r>
             <w:r>
               <w:fldChar w:fldCharType="end"/>
             </w:r>
           </w:hyperlink>
         </w:p>
-        <w:p>
+        <w:p w14:noSpellErr="1">
           <w:pPr>
             <w:pStyle w:val="TOC2"/>
             <w:tabs>
@@ -542,12 +533,12 @@
               <w:noProof/>
             </w:rPr>
           </w:pPr>
-          <w:hyperlink w:anchor="_Toc1805835037">
+          <w:hyperlink w:anchor="_Toc571608049">
             <w:r>
               <w:rPr>
                 <w:rStyle w:val="Hyperlink"/>
               </w:rPr>
-              <w:t>6.2. Sécurité</w:t>
+              <w:t>5.2. Authentification et gestion des rôles</w:t>
             </w:r>
             <w:r>
               <w:tab/>
@@ -556,7 +547,7 @@
               <w:fldChar w:fldCharType="begin"/>
             </w:r>
             <w:r>
-              <w:instrText>PAGEREF _Toc1805835037 \h</w:instrText>
+              <w:instrText xml:space="preserve">PAGEREF _Toc571608049 \h</w:instrText>
             </w:r>
             <w:r>
               <w:fldChar w:fldCharType="separate"/>
@@ -565,14 +556,14 @@
               <w:rPr>
                 <w:rStyle w:val="Hyperlink"/>
               </w:rPr>
-              <w:t>8</w:t>
+              <w:t>10</w:t>
             </w:r>
             <w:r>
               <w:fldChar w:fldCharType="end"/>
             </w:r>
           </w:hyperlink>
         </w:p>
-        <w:p>
+        <w:p w14:noSpellErr="1">
           <w:pPr>
             <w:pStyle w:val="TOC2"/>
             <w:tabs>
@@ -583,12 +574,12 @@
               <w:noProof/>
             </w:rPr>
           </w:pPr>
-          <w:hyperlink w:anchor="_Toc730351751">
+          <w:hyperlink w:anchor="_Toc1858831778">
             <w:r>
               <w:rPr>
                 <w:rStyle w:val="Hyperlink"/>
               </w:rPr>
-              <w:t>6.3. Fonctionnalités techniques réalisées</w:t>
+              <w:t>5.3. Sécurité</w:t>
             </w:r>
             <w:r>
               <w:tab/>
@@ -597,7 +588,7 @@
               <w:fldChar w:fldCharType="begin"/>
             </w:r>
             <w:r>
-              <w:instrText>PAGEREF _Toc730351751 \h</w:instrText>
+              <w:instrText xml:space="preserve">PAGEREF _Toc1858831778 \h</w:instrText>
             </w:r>
             <w:r>
               <w:fldChar w:fldCharType="separate"/>
@@ -606,14 +597,14 @@
               <w:rPr>
                 <w:rStyle w:val="Hyperlink"/>
               </w:rPr>
-              <w:t>8</w:t>
+              <w:t>11</w:t>
             </w:r>
             <w:r>
               <w:fldChar w:fldCharType="end"/>
             </w:r>
           </w:hyperlink>
         </w:p>
-        <w:p>
+        <w:p w14:noSpellErr="1">
           <w:pPr>
             <w:pStyle w:val="TOC2"/>
             <w:tabs>
@@ -624,12 +615,12 @@
               <w:noProof/>
             </w:rPr>
           </w:pPr>
-          <w:hyperlink w:anchor="_Toc761697173">
+          <w:hyperlink w:anchor="_Toc1980132939">
             <w:r>
               <w:rPr>
                 <w:rStyle w:val="Hyperlink"/>
               </w:rPr>
-              <w:t>6.4. Éco-conception Web</w:t>
+              <w:t>5.4. Fonctionnalités techniques réalisées</w:t>
             </w:r>
             <w:r>
               <w:tab/>
@@ -638,7 +629,7 @@
               <w:fldChar w:fldCharType="begin"/>
             </w:r>
             <w:r>
-              <w:instrText>PAGEREF _Toc761697173 \h</w:instrText>
+              <w:instrText xml:space="preserve">PAGEREF _Toc1980132939 \h</w:instrText>
             </w:r>
             <w:r>
               <w:fldChar w:fldCharType="separate"/>
@@ -647,14 +638,55 @@
               <w:rPr>
                 <w:rStyle w:val="Hyperlink"/>
               </w:rPr>
-              <w:t>9</w:t>
+              <w:t>11</w:t>
             </w:r>
             <w:r>
               <w:fldChar w:fldCharType="end"/>
             </w:r>
           </w:hyperlink>
         </w:p>
-        <w:p>
+        <w:p w14:noSpellErr="1">
+          <w:pPr>
+            <w:pStyle w:val="TOC2"/>
+            <w:tabs>
+              <w:tab w:val="right" w:leader="dot" w:pos="9060"/>
+            </w:tabs>
+            <w:rPr>
+              <w:rStyle w:val="Hyperlink"/>
+              <w:noProof/>
+            </w:rPr>
+          </w:pPr>
+          <w:hyperlink w:anchor="_Toc2049696324">
+            <w:r>
+              <w:rPr>
+                <w:rStyle w:val="Hyperlink"/>
+              </w:rPr>
+              <w:t>5.5. Éco-conception Web</w:t>
+            </w:r>
+            <w:r>
+              <w:tab/>
+            </w:r>
+            <w:r>
+              <w:fldChar w:fldCharType="begin"/>
+            </w:r>
+            <w:r>
+              <w:instrText xml:space="preserve">PAGEREF _Toc2049696324 \h</w:instrText>
+            </w:r>
+            <w:r>
+              <w:fldChar w:fldCharType="separate"/>
+            </w:r>
+            <w:r>
+              <w:rPr>
+                <w:rStyle w:val="Hyperlink"/>
+              </w:rPr>
+              <w:t>12</w:t>
+            </w:r>
+            <w:r>
+              <w:fldChar w:fldCharType="end"/>
+            </w:r>
+          </w:hyperlink>
+        </w:p>
+        <w:p w14:noSpellErr="1">
           <w:pPr>
             <w:pStyle w:val="TOC1"/>
             <w:tabs>
@@ -665,12 +697,12 @@
               <w:noProof/>
             </w:rPr>
           </w:pPr>
-          <w:hyperlink w:anchor="_Toc1810713420">
+          <w:hyperlink w:anchor="_Toc1400239608">
             <w:r>
               <w:rPr>
                 <w:rStyle w:val="Hyperlink"/>
               </w:rPr>
-              <w:t>7. Test</w:t>
+              <w:t>6. Test</w:t>
             </w:r>
             <w:r>
               <w:tab/>
@@ -679,7 +711,7 @@
               <w:fldChar w:fldCharType="begin"/>
             </w:r>
             <w:r>
-              <w:instrText>PAGEREF _Toc1810713420 \h</w:instrText>
+              <w:instrText xml:space="preserve">PAGEREF _Toc1400239608 \h</w:instrText>
             </w:r>
             <w:r>
               <w:fldChar w:fldCharType="separate"/>
@@ -688,14 +720,14 @@
               <w:rPr>
                 <w:rStyle w:val="Hyperlink"/>
               </w:rPr>
-              <w:t>9</w:t>
+              <w:t>13</w:t>
             </w:r>
             <w:r>
               <w:fldChar w:fldCharType="end"/>
             </w:r>
           </w:hyperlink>
         </w:p>
-        <w:p>
+        <w:p w14:noSpellErr="1">
           <w:pPr>
             <w:pStyle w:val="TOC1"/>
             <w:tabs>
@@ -706,12 +738,12 @@
               <w:noProof/>
             </w:rPr>
           </w:pPr>
-          <w:hyperlink w:anchor="_Toc1574682609">
+          <w:hyperlink w:anchor="_Toc1116800994">
             <w:r>
               <w:rPr>
                 <w:rStyle w:val="Hyperlink"/>
               </w:rPr>
-              <w:t>8. Conclusion</w:t>
+              <w:t>7. Conclusion</w:t>
             </w:r>
             <w:r>
               <w:tab/>
@@ -720,7 +752,7 @@
               <w:fldChar w:fldCharType="begin"/>
             </w:r>
             <w:r>
-              <w:instrText>PAGEREF _Toc1574682609 \h</w:instrText>
+              <w:instrText xml:space="preserve">PAGEREF _Toc1116800994 \h</w:instrText>
             </w:r>
             <w:r>
               <w:fldChar w:fldCharType="separate"/>
@@ -729,14 +761,14 @@
               <w:rPr>
                 <w:rStyle w:val="Hyperlink"/>
               </w:rPr>
-              <w:t>10</w:t>
+              <w:t>14</w:t>
             </w:r>
             <w:r>
               <w:fldChar w:fldCharType="end"/>
             </w:r>
           </w:hyperlink>
         </w:p>
-        <w:p>
+        <w:p w14:noSpellErr="1">
           <w:pPr>
             <w:pStyle w:val="TOC2"/>
             <w:tabs>
@@ -747,12 +779,12 @@
               <w:noProof/>
             </w:rPr>
           </w:pPr>
-          <w:hyperlink w:anchor="_Toc1886557087">
+          <w:hyperlink w:anchor="_Toc1998575659">
             <w:r>
               <w:rPr>
                 <w:rStyle w:val="Hyperlink"/>
               </w:rPr>
-              <w:t>8.1. Organisation du code et gestion de version</w:t>
+              <w:t>7.1. Organisation du code et gestion de version</w:t>
             </w:r>
             <w:r>
               <w:tab/>
@@ -761,7 +793,7 @@
               <w:fldChar w:fldCharType="begin"/>
             </w:r>
             <w:r>
-              <w:instrText>PAGEREF _Toc1886557087 \h</w:instrText>
+              <w:instrText xml:space="preserve">PAGEREF _Toc1998575659 \h</w:instrText>
             </w:r>
             <w:r>
               <w:fldChar w:fldCharType="separate"/>
@@ -770,14 +802,14 @@
               <w:rPr>
                 <w:rStyle w:val="Hyperlink"/>
               </w:rPr>
-              <w:t>11</w:t>
+              <w:t>15</w:t>
             </w:r>
             <w:r>
               <w:fldChar w:fldCharType="end"/>
             </w:r>
           </w:hyperlink>
         </w:p>
-        <w:p>
+        <w:p w14:noSpellErr="1">
           <w:pPr>
             <w:pStyle w:val="TOC2"/>
             <w:tabs>
@@ -788,12 +820,12 @@
               <w:noProof/>
             </w:rPr>
           </w:pPr>
-          <w:hyperlink w:anchor="_Toc1747873499">
+          <w:hyperlink w:anchor="_Toc515553966">
             <w:r>
               <w:rPr>
                 <w:rStyle w:val="Hyperlink"/>
               </w:rPr>
-              <w:t>8.2. Conclusion générale</w:t>
+              <w:t>7.2. Conclusion générale</w:t>
             </w:r>
             <w:r>
               <w:tab/>
@@ -802,7 +834,7 @@
               <w:fldChar w:fldCharType="begin"/>
             </w:r>
             <w:r>
-              <w:instrText>PAGEREF _Toc1747873499 \h</w:instrText>
+              <w:instrText xml:space="preserve">PAGEREF _Toc515553966 \h</w:instrText>
             </w:r>
             <w:r>
               <w:fldChar w:fldCharType="separate"/>
@@ -811,14 +843,14 @@
               <w:rPr>
                 <w:rStyle w:val="Hyperlink"/>
               </w:rPr>
-              <w:t>11</w:t>
+              <w:t>15</w:t>
             </w:r>
             <w:r>
               <w:fldChar w:fldCharType="end"/>
             </w:r>
           </w:hyperlink>
         </w:p>
-        <w:p>
+        <w:p w14:noSpellErr="1">
           <w:pPr>
             <w:pStyle w:val="TOC2"/>
             <w:tabs>
@@ -829,12 +861,12 @@
               <w:noProof/>
             </w:rPr>
           </w:pPr>
-          <w:hyperlink w:anchor="_Toc1475456763">
+          <w:hyperlink w:anchor="_Toc1243293807">
             <w:r>
               <w:rPr>
                 <w:rStyle w:val="Hyperlink"/>
               </w:rPr>
-              <w:t>8.3. Conclusion personnelle et critique constructive</w:t>
+              <w:t>7.3. Conclusion personnelle et critique constructive</w:t>
             </w:r>
             <w:r>
               <w:tab/>
@@ -843,7 +875,7 @@
               <w:fldChar w:fldCharType="begin"/>
             </w:r>
             <w:r>
-              <w:instrText>PAGEREF _Toc1475456763 \h</w:instrText>
+              <w:instrText xml:space="preserve">PAGEREF _Toc1243293807 \h</w:instrText>
             </w:r>
             <w:r>
               <w:fldChar w:fldCharType="separate"/>
@@ -852,14 +884,14 @@
               <w:rPr>
                 <w:rStyle w:val="Hyperlink"/>
               </w:rPr>
-              <w:t>11</w:t>
+              <w:t>15</w:t>
             </w:r>
             <w:r>
               <w:fldChar w:fldCharType="end"/>
             </w:r>
           </w:hyperlink>
         </w:p>
-        <w:p>
+        <w:p w14:noSpellErr="1">
           <w:pPr>
             <w:pStyle w:val="TOC1"/>
             <w:tabs>
@@ -870,12 +902,12 @@
               <w:noProof/>
             </w:rPr>
           </w:pPr>
-          <w:hyperlink w:anchor="_Toc1547756278">
+          <w:hyperlink w:anchor="_Toc1538308964">
             <w:r>
               <w:rPr>
                 <w:rStyle w:val="Hyperlink"/>
               </w:rPr>
-              <w:t>9. Webographie / Glossaire / Annexe</w:t>
+              <w:t>8. Webographie / Glossaire / Annexe</w:t>
             </w:r>
             <w:r>
               <w:tab/>
@@ -884,7 +916,7 @@
               <w:fldChar w:fldCharType="begin"/>
             </w:r>
             <w:r>
-              <w:instrText>PAGEREF _Toc1547756278 \h</w:instrText>
+              <w:instrText xml:space="preserve">PAGEREF _Toc1538308964 \h</w:instrText>
             </w:r>
             <w:r>
               <w:fldChar w:fldCharType="separate"/>
@@ -893,14 +925,14 @@
               <w:rPr>
                 <w:rStyle w:val="Hyperlink"/>
               </w:rPr>
-              <w:t>11</w:t>
+              <w:t>15</w:t>
             </w:r>
             <w:r>
               <w:fldChar w:fldCharType="end"/>
             </w:r>
           </w:hyperlink>
         </w:p>
-        <w:p>
+        <w:p w14:noSpellErr="1">
           <w:pPr>
             <w:pStyle w:val="TOC2"/>
             <w:tabs>
@@ -911,7 +943,7 @@
               <w:noProof/>
             </w:rPr>
           </w:pPr>
-          <w:hyperlink w:anchor="_Toc65752706">
+          <w:hyperlink w:anchor="_Toc382957039">
             <w:r>
               <w:rPr>
                 <w:rStyle w:val="Hyperlink"/>
@@ -925,7 +957,7 @@
               <w:fldChar w:fldCharType="begin"/>
             </w:r>
             <w:r>
-              <w:instrText>PAGEREF _Toc65752706 \h</w:instrText>
+              <w:instrText xml:space="preserve">PAGEREF _Toc382957039 \h</w:instrText>
             </w:r>
             <w:r>
               <w:fldChar w:fldCharType="separate"/>
@@ -934,55 +966,14 @@
               <w:rPr>
                 <w:rStyle w:val="Hyperlink"/>
               </w:rPr>
-              <w:t>12</w:t>
+              <w:t>16</w:t>
             </w:r>
             <w:r>
               <w:fldChar w:fldCharType="end"/>
             </w:r>
           </w:hyperlink>
         </w:p>
-        <w:p>
-          <w:pPr>
-            <w:pStyle w:val="TOC2"/>
-            <w:tabs>
-              <w:tab w:val="right" w:leader="dot" w:pos="9060"/>
-            </w:tabs>
-            <w:rPr>
-              <w:rStyle w:val="Hyperlink"/>
-              <w:noProof/>
-            </w:rPr>
-          </w:pPr>
-          <w:hyperlink w:anchor="_Toc2097863902">
-            <w:r>
-              <w:rPr>
-                <w:rStyle w:val="Hyperlink"/>
-              </w:rPr>
-              <w:t>Glossaire</w:t>
-            </w:r>
-            <w:r>
-              <w:tab/>
-            </w:r>
-            <w:r>
-              <w:fldChar w:fldCharType="begin"/>
-            </w:r>
-            <w:r>
-              <w:instrText>PAGEREF _Toc2097863902 \h</w:instrText>
-            </w:r>
-            <w:r>
-              <w:fldChar w:fldCharType="separate"/>
-            </w:r>
-            <w:r>
-              <w:rPr>
-                <w:rStyle w:val="Hyperlink"/>
-              </w:rPr>
-              <w:t>12</w:t>
-            </w:r>
-            <w:r>
-              <w:fldChar w:fldCharType="end"/>
-            </w:r>
-          </w:hyperlink>
-        </w:p>
-        <w:p>
+        <w:p w14:noSpellErr="1">
           <w:pPr>
             <w:pStyle w:val="TOC2"/>
             <w:tabs>
@@ -992,7 +983,47 @@
               <w:rStyle w:val="Hyperlink"/>
             </w:rPr>
           </w:pPr>
-          <w:hyperlink w:anchor="_Toc2078663326">
+          <w:hyperlink w:anchor="_Toc1039159849">
+            <w:r>
+              <w:rPr>
+                <w:rStyle w:val="Hyperlink"/>
+              </w:rPr>
+              <w:t>Glossaire</w:t>
+            </w:r>
+            <w:r>
+              <w:tab/>
+            </w:r>
+            <w:r>
+              <w:fldChar w:fldCharType="begin"/>
+            </w:r>
+            <w:r>
+              <w:instrText xml:space="preserve">PAGEREF _Toc1039159849 \h</w:instrText>
+            </w:r>
+            <w:r>
+              <w:fldChar w:fldCharType="separate"/>
+            </w:r>
+            <w:r>
+              <w:rPr>
+                <w:rStyle w:val="Hyperlink"/>
+              </w:rPr>
+              <w:t>16</w:t>
+            </w:r>
+            <w:r>
+              <w:fldChar w:fldCharType="end"/>
+            </w:r>
+          </w:hyperlink>
+        </w:p>
+        <w:p w14:noSpellErr="1">
+          <w:pPr>
+            <w:pStyle w:val="TOC2"/>
+            <w:tabs>
+              <w:tab w:val="right" w:leader="dot" w:pos="9060"/>
+            </w:tabs>
+            <w:rPr>
+              <w:rStyle w:val="Hyperlink"/>
+            </w:rPr>
+          </w:pPr>
+          <w:hyperlink w:anchor="_Toc1615771134">
             <w:r>
               <w:rPr>
                 <w:rStyle w:val="Hyperlink"/>
@@ -1006,7 +1037,7 @@
               <w:fldChar w:fldCharType="begin"/>
             </w:r>
             <w:r>
-              <w:instrText>PAGEREF _Toc2078663326 \h</w:instrText>
+              <w:instrText xml:space="preserve">PAGEREF _Toc1615771134 \h</w:instrText>
             </w:r>
             <w:r>
               <w:fldChar w:fldCharType="separate"/>
@@ -1015,7 +1046,7 @@
               <w:rPr>
                 <w:rStyle w:val="Hyperlink"/>
               </w:rPr>
-              <w:t>12</w:t>
+              <w:t>16</w:t>
             </w:r>
             <w:r>
               <w:fldChar w:fldCharType="end"/>
@@ -1026,15 +1057,6 @@
           </w:r>
         </w:p>
       </w:sdtContent>
-      <w:sdtEndPr>
-        <w:rPr>
-          <w:rFonts w:ascii="Century Gothic" w:hAnsi="Century Gothic" w:eastAsia="Calibri" w:cs="Arial" w:eastAsiaTheme="minorAscii" w:cstheme="minorBidi"/>
-          <w:color w:val="auto"/>
-          <w:sz w:val="22"/>
-          <w:szCs w:val="22"/>
-          <w:lang w:eastAsia="en-US"/>
-        </w:rPr>
-      </w:sdtEndPr>
     </w:sdt>
     <w:p/>
     <w:p>
@@ -1056,15 +1078,16 @@
         <w:br w:type="page"/>
       </w:r>
     </w:p>
-    <w:p>
+    <w:p w14:noSpellErr="1">
       <w:pPr>
         <w:pStyle w:val="Heading1"/>
       </w:pPr>
-      <w:bookmarkStart w:name="_Toc1016073363" w:id="0"/>
-      <w:r>
+      <w:bookmarkStart w:name="_Toc511179432" w:id="1576931201"/>
+      <w:r>
+        <w:rPr/>
         <w:t>Introduction</w:t>
       </w:r>
-      <w:bookmarkEnd w:id="0"/>
+      <w:bookmarkEnd w:id="1576931201"/>
     </w:p>
     <w:p>
       <w:pPr>
@@ -1221,21 +1244,21 @@
         <w:br w:type="page"/>
       </w:r>
     </w:p>
-    <w:p>
+    <w:p w14:noSpellErr="1">
       <w:pPr>
         <w:pStyle w:val="Heading1"/>
         <w:rPr>
           <w:lang w:val="fr-FR"/>
         </w:rPr>
       </w:pPr>
-      <w:bookmarkStart w:name="_Toc579341567" w:id="1"/>
+      <w:bookmarkStart w:name="_Toc612275664" w:id="208548332"/>
       <w:r>
         <w:rPr>
           <w:lang w:val="fr-FR"/>
         </w:rPr>
         <w:t>1. Planification du projet</w:t>
       </w:r>
-      <w:bookmarkEnd w:id="1"/>
+      <w:bookmarkEnd w:id="208548332"/>
     </w:p>
     <w:p>
       <w:pPr>
@@ -1349,19 +1372,89 @@
     </w:p>
     <w:p>
       <w:pPr>
+        <w:pStyle w:val="Normal"/>
+        <w:jc w:val="both"/>
+      </w:pPr>
+      <w:r>
+        <w:drawing>
+          <wp:anchor distT="0" distB="0" distL="114300" distR="114300" simplePos="0" relativeHeight="251658240" behindDoc="0" locked="0" layoutInCell="1" allowOverlap="1" wp14:editId="60204D6A" wp14:anchorId="58B9BA01">
+            <wp:simplePos x="0" y="0"/>
+            <wp:positionH relativeFrom="column">
+              <wp:align>left</wp:align>
+            </wp:positionH>
+            <wp:positionV relativeFrom="paragraph">
+              <wp:posOffset>0</wp:posOffset>
+            </wp:positionV>
+            <wp:extent cx="5762625" cy="2847975"/>
+            <wp:effectExtent l="0" t="0" r="0" b="0"/>
+            <wp:wrapSquare wrapText="bothSides"/>
+            <wp:docPr id="2002641995" name="drawing"/>
+            <wp:cNvGraphicFramePr>
+              <a:graphicFrameLocks noChangeAspect="1"/>
+            </wp:cNvGraphicFramePr>
+            <a:graphic>
+              <a:graphicData xmlns:a="http://schemas.openxmlformats.org/drawingml/2006/main" uri="http://schemas.openxmlformats.org/drawingml/2006/picture">
+                <pic:pic xmlns:pic="http://schemas.openxmlformats.org/drawingml/2006/picture">
+                  <pic:nvPicPr>
+                    <pic:cNvPr id="2002641995" name=""/>
+                    <pic:cNvPicPr/>
+                  </pic:nvPicPr>
+                  <pic:blipFill>
+                    <a:blip xmlns:r="http://schemas.openxmlformats.org/officeDocument/2006/relationships" r:embed="rId631246094">
+                      <a:extLst>
+                        <a:ext xmlns:a="http://schemas.openxmlformats.org/drawingml/2006/main" uri="{28A0092B-C50C-407E-A947-70E740481C1C}">
+                          <a14:useLocalDpi xmlns:a14="http://schemas.microsoft.com/office/drawing/2010/main" val="0"/>
+                        </a:ext>
+                      </a:extLst>
+                    </a:blip>
+                    <a:stretch>
+                      <a:fillRect/>
+                    </a:stretch>
+                  </pic:blipFill>
+                  <pic:spPr>
+                    <a:xfrm>
+                      <a:off x="0" y="0"/>
+                      <a:ext cx="5762625" cy="2847975"/>
+                    </a:xfrm>
+                    <a:prstGeom prst="rect">
+                      <a:avLst/>
+                    </a:prstGeom>
+                  </pic:spPr>
+                </pic:pic>
+              </a:graphicData>
+            </a:graphic>
+            <wp14:sizeRelH relativeFrom="page">
+              <wp14:pctWidth>0</wp14:pctWidth>
+            </wp14:sizeRelH>
+            <wp14:sizeRelV relativeFrom="page">
+              <wp14:pctHeight>0</wp14:pctHeight>
+            </wp14:sizeRelV>
+          </wp:anchor>
+        </w:drawing>
+      </w:r>
+    </w:p>
+    <w:p>
+      <w:pPr/>
+      <w:r>
+        <w:br w:type="page"/>
+      </w:r>
+    </w:p>
+    <w:p w14:noSpellErr="1">
+      <w:pPr>
         <w:pStyle w:val="Heading1"/>
-        <w:rPr>
-          <w:lang w:val="fr-FR"/>
-        </w:rPr>
-      </w:pPr>
-      <w:bookmarkStart w:name="_Toc1829838799" w:id="2"/>
+        <w:jc w:val="both"/>
+        <w:rPr>
+          <w:lang w:val="fr-FR"/>
+        </w:rPr>
+      </w:pPr>
+      <w:bookmarkStart w:name="_Toc1684532121" w:id="1545975082"/>
       <w:r>
         <w:rPr>
           <w:lang w:val="fr-FR"/>
         </w:rPr>
         <w:t>2. Analyse de l’API REST</w:t>
       </w:r>
-      <w:bookmarkEnd w:id="2"/>
+      <w:bookmarkEnd w:id="1545975082"/>
     </w:p>
     <w:p>
       <w:pPr>
@@ -1546,20 +1639,27 @@
       </w:r>
     </w:p>
     <w:p>
+      <w:pPr/>
+      <w:r>
+        <w:br w:type="page"/>
+      </w:r>
+    </w:p>
+    <w:p>
       <w:pPr>
         <w:pStyle w:val="Heading1"/>
-        <w:rPr>
-          <w:lang w:val="fr-FR"/>
-        </w:rPr>
-      </w:pPr>
-      <w:bookmarkStart w:name="_Toc1524000530" w:id="3"/>
+        <w:jc w:val="both"/>
+        <w:rPr>
+          <w:lang w:val="fr-FR"/>
+        </w:rPr>
+      </w:pPr>
+      <w:bookmarkStart w:name="_Toc1374102070" w:id="1740851924"/>
       <w:r>
         <w:rPr>
           <w:lang w:val="fr-FR"/>
         </w:rPr>
         <w:t>3. Analyse de la base de données</w:t>
       </w:r>
-      <w:bookmarkEnd w:id="3"/>
+      <w:bookmarkEnd w:id="1740851924"/>
     </w:p>
     <w:p>
       <w:pPr>
@@ -2114,21 +2214,21 @@
         <w:br w:type="page"/>
       </w:r>
     </w:p>
-    <w:p>
+    <w:p w14:noSpellErr="1">
       <w:pPr>
         <w:pStyle w:val="Heading1"/>
         <w:rPr>
           <w:lang w:val="fr-FR"/>
         </w:rPr>
       </w:pPr>
-      <w:bookmarkStart w:name="_Toc1618006257" w:id="4"/>
+      <w:bookmarkStart w:name="_Toc431934048" w:id="928204946"/>
       <w:r>
         <w:rPr>
           <w:lang w:val="fr-FR"/>
         </w:rPr>
         <w:t>4. Analyse de la structure du code</w:t>
       </w:r>
-      <w:bookmarkEnd w:id="4"/>
+      <w:bookmarkEnd w:id="928204946"/>
     </w:p>
     <w:p>
       <w:pPr>
@@ -2670,7 +2770,7 @@
           <w:lang w:val="fr-FR"/>
         </w:rPr>
       </w:pPr>
-      <w:bookmarkStart w:name="_Toc732750939" w:id="5"/>
+      <w:bookmarkStart w:name="_Toc2038538158" w:id="2130463840"/>
       <w:r>
         <w:rPr>
           <w:lang w:val="fr-FR"/>
@@ -2683,7 +2783,7 @@
         </w:rPr>
         <w:t>. Schéma de l’architecture</w:t>
       </w:r>
-      <w:bookmarkEnd w:id="5"/>
+      <w:bookmarkEnd w:id="2130463840"/>
     </w:p>
     <w:p>
       <w:pPr>
@@ -3069,19 +3169,21 @@
         <w:br w:type="page"/>
       </w:r>
     </w:p>
-    <w:p>
+    <w:p w14:noSpellErr="1">
       <w:pPr>
         <w:pStyle w:val="Heading2"/>
         <w:rPr>
           <w:lang w:val="fr-FR"/>
         </w:rPr>
       </w:pPr>
+      <w:bookmarkStart w:name="_Toc359601188" w:id="1329493321"/>
       <w:r>
         <w:rPr>
           <w:lang w:val="fr-FR"/>
         </w:rPr>
         <w:t>5.1. Maquette</w:t>
       </w:r>
+      <w:bookmarkEnd w:id="1329493321"/>
     </w:p>
     <w:p>
       <w:pPr>
@@ -3094,7 +3196,7 @@
       </w:pPr>
       <w:r>
         <w:drawing>
-          <wp:inline wp14:editId="7C72DAAE" wp14:anchorId="6B347B27">
+          <wp:inline wp14:editId="4AC61A70" wp14:anchorId="6B347B27">
             <wp:extent cx="5762625" cy="4324350"/>
             <wp:effectExtent l="0" t="0" r="0" b="0"/>
             <wp:docPr id="1340017452" name="drawing"/>
@@ -3460,7 +3562,7 @@
           <w:lang w:val="fr-FR"/>
         </w:rPr>
       </w:pPr>
-      <w:bookmarkStart w:name="_Toc1431984394" w:id="6"/>
+      <w:bookmarkStart w:name="_Toc571608049" w:id="498106337"/>
       <w:r>
         <w:rPr>
           <w:lang w:val="fr-FR"/>
@@ -3485,7 +3587,7 @@
         </w:rPr>
         <w:t>. Authentification et gestion des rôles</w:t>
       </w:r>
-      <w:bookmarkEnd w:id="6"/>
+      <w:bookmarkEnd w:id="498106337"/>
     </w:p>
     <w:p>
       <w:pPr>
@@ -3508,7 +3610,7 @@
           <w:lang w:val="fr-FR"/>
         </w:rPr>
       </w:pPr>
-      <w:bookmarkStart w:name="_Toc1805835037" w:id="7"/>
+      <w:bookmarkStart w:name="_Toc1858831778" w:id="1025962909"/>
       <w:r>
         <w:rPr>
           <w:lang w:val="fr-FR"/>
@@ -3533,7 +3635,7 @@
         </w:rPr>
         <w:t>. Sécurité</w:t>
       </w:r>
-      <w:bookmarkEnd w:id="7"/>
+      <w:bookmarkEnd w:id="1025962909"/>
     </w:p>
     <w:p>
       <w:pPr>
@@ -3845,7 +3947,7 @@
           <w:lang w:val="fr-FR"/>
         </w:rPr>
       </w:pPr>
-      <w:bookmarkStart w:name="_Toc730351751" w:id="8"/>
+      <w:bookmarkStart w:name="_Toc1980132939" w:id="777913035"/>
       <w:r>
         <w:rPr>
           <w:lang w:val="fr-FR"/>
@@ -3870,7 +3972,7 @@
         </w:rPr>
         <w:t>. Fonctionnalités techniques réalisées</w:t>
       </w:r>
-      <w:bookmarkEnd w:id="8"/>
+      <w:bookmarkEnd w:id="777913035"/>
     </w:p>
     <w:p>
       <w:pPr>
@@ -4150,7 +4252,7 @@
           <w:lang w:val="fr-FR"/>
         </w:rPr>
       </w:pPr>
-      <w:bookmarkStart w:name="_Toc761697173" w:id="9"/>
+      <w:bookmarkStart w:name="_Toc2049696324" w:id="1386832910"/>
       <w:r>
         <w:rPr>
           <w:lang w:val="fr-FR"/>
@@ -4175,7 +4277,7 @@
         </w:rPr>
         <w:t>. Éco-conception Web</w:t>
       </w:r>
-      <w:bookmarkEnd w:id="9"/>
+      <w:bookmarkEnd w:id="1386832910"/>
     </w:p>
     <w:p>
       <w:pPr>
@@ -4352,7 +4454,7 @@
           <w:lang w:val="fr-FR"/>
         </w:rPr>
       </w:pPr>
-      <w:bookmarkStart w:name="_Toc1810713420" w:id="10"/>
+      <w:bookmarkStart w:name="_Toc1400239608" w:id="1623262914"/>
       <w:r>
         <w:rPr>
           <w:lang w:val="fr-FR"/>
@@ -4365,7 +4467,7 @@
         </w:rPr>
         <w:t>. Test</w:t>
       </w:r>
-      <w:bookmarkEnd w:id="10"/>
+      <w:bookmarkEnd w:id="1623262914"/>
     </w:p>
     <w:p>
       <w:pPr>
@@ -4513,31 +4615,56 @@
         <w:t>Dans l’ensemble, les résultats obtenus ont démontré la stabilité et la fiabilité du backend, garantissant le bon comportement de l’API en conditions normales d’utilisation.</w:t>
       </w:r>
       <w:r>
-        <w:rPr>
-          <w:lang w:val="fr-FR"/>
-        </w:rPr>
         <w:br/>
       </w:r>
     </w:p>
     <w:p>
       <w:pPr>
+        <w:pStyle w:val="Normal"/>
         <w:jc w:val="both"/>
-        <w:rPr>
-          <w:lang w:val="fr-FR"/>
-        </w:rPr>
-      </w:pPr>
-    </w:p>
-    <w:p>
-      <w:pPr>
-        <w:rPr>
-          <w:lang w:val="fr-FR"/>
-        </w:rPr>
-      </w:pPr>
-      <w:r>
-        <w:rPr>
-          <w:lang w:val="fr-FR"/>
-        </w:rPr>
-        <w:br w:type="page"/>
+      </w:pPr>
+      <w:r>
+        <w:drawing>
+          <wp:inline wp14:editId="6F075FD7" wp14:anchorId="79F4B9EA">
+            <wp:extent cx="5762625" cy="3076575"/>
+            <wp:effectExtent l="0" t="0" r="0" b="0"/>
+            <wp:docPr id="120473398" name="drawing"/>
+            <wp:cNvGraphicFramePr>
+              <a:graphicFrameLocks noChangeAspect="1"/>
+            </wp:cNvGraphicFramePr>
+            <a:graphic>
+              <a:graphicData xmlns:a="http://schemas.openxmlformats.org/drawingml/2006/main" uri="http://schemas.openxmlformats.org/drawingml/2006/picture">
+                <pic:pic xmlns:pic="http://schemas.openxmlformats.org/drawingml/2006/picture">
+                  <pic:nvPicPr>
+                    <pic:cNvPr id="120473398" name=""/>
+                    <pic:cNvPicPr/>
+                  </pic:nvPicPr>
+                  <pic:blipFill>
+                    <a:blip xmlns:r="http://schemas.openxmlformats.org/officeDocument/2006/relationships" r:embed="rId1681226405">
+                      <a:extLst>
+                        <a:ext xmlns:a="http://schemas.openxmlformats.org/drawingml/2006/main" uri="{28A0092B-C50C-407E-A947-70E740481C1C}">
+                          <a14:useLocalDpi xmlns:a14="http://schemas.microsoft.com/office/drawing/2010/main" val="0"/>
+                        </a:ext>
+                      </a:extLst>
+                    </a:blip>
+                    <a:stretch>
+                      <a:fillRect/>
+                    </a:stretch>
+                  </pic:blipFill>
+                  <pic:spPr>
+                    <a:xfrm>
+                      <a:off x="0" y="0"/>
+                      <a:ext cx="5762625" cy="3076575"/>
+                    </a:xfrm>
+                    <a:prstGeom prst="rect">
+                      <a:avLst/>
+                    </a:prstGeom>
+                  </pic:spPr>
+                </pic:pic>
+              </a:graphicData>
+            </a:graphic>
+          </wp:inline>
+        </w:drawing>
       </w:r>
     </w:p>
     <w:p w14:noSpellErr="1">
@@ -4547,7 +4674,7 @@
           <w:lang w:val="fr-FR"/>
         </w:rPr>
       </w:pPr>
-      <w:bookmarkStart w:name="_Toc1574682609" w:id="11"/>
+      <w:bookmarkStart w:name="_Toc1116800994" w:id="538758149"/>
       <w:r>
         <w:rPr>
           <w:lang w:val="fr-FR"/>
@@ -4560,7 +4687,7 @@
         </w:rPr>
         <w:t>. Conclusion</w:t>
       </w:r>
-      <w:bookmarkEnd w:id="11"/>
+      <w:bookmarkEnd w:id="538758149"/>
     </w:p>
     <w:p w14:noSpellErr="1">
       <w:pPr>
@@ -4569,7 +4696,7 @@
           <w:lang w:val="fr-FR"/>
         </w:rPr>
       </w:pPr>
-      <w:bookmarkStart w:name="_Toc1886557087" w:id="12"/>
+      <w:bookmarkStart w:name="_Toc1998575659" w:id="1063089873"/>
       <w:r>
         <w:rPr>
           <w:lang w:val="fr-FR"/>
@@ -4582,7 +4709,7 @@
         </w:rPr>
         <w:t>.1. Organisation du code et gestion de version</w:t>
       </w:r>
-      <w:bookmarkEnd w:id="12"/>
+      <w:bookmarkEnd w:id="1063089873"/>
     </w:p>
     <w:p>
       <w:pPr>
@@ -4682,7 +4809,7 @@
           <w:lang w:val="fr-FR"/>
         </w:rPr>
       </w:pPr>
-      <w:bookmarkStart w:name="_Toc1747873499" w:id="13"/>
+      <w:bookmarkStart w:name="_Toc515553966" w:id="1676423300"/>
       <w:r>
         <w:rPr>
           <w:lang w:val="fr-FR"/>
@@ -4695,7 +4822,7 @@
         </w:rPr>
         <w:t>.2. Conclusion générale</w:t>
       </w:r>
-      <w:bookmarkEnd w:id="13"/>
+      <w:bookmarkEnd w:id="1676423300"/>
     </w:p>
     <w:p>
       <w:pPr>
@@ -4781,7 +4908,7 @@
           <w:lang w:val="fr-FR"/>
         </w:rPr>
       </w:pPr>
-      <w:bookmarkStart w:name="_Toc1475456763" w:id="14"/>
+      <w:bookmarkStart w:name="_Toc1243293807" w:id="599718165"/>
       <w:r>
         <w:rPr>
           <w:lang w:val="fr-FR"/>
@@ -4794,7 +4921,7 @@
         </w:rPr>
         <w:t>.3. Conclusion personnelle et critique constructive</w:t>
       </w:r>
-      <w:bookmarkEnd w:id="14"/>
+      <w:bookmarkEnd w:id="599718165"/>
     </w:p>
     <w:p>
       <w:pPr>
@@ -4927,7 +5054,7 @@
           <w:lang w:val="fr-FR"/>
         </w:rPr>
       </w:pPr>
-      <w:bookmarkStart w:name="_Toc1547756278" w:id="15"/>
+      <w:bookmarkStart w:name="_Toc1538308964" w:id="975223428"/>
       <w:r>
         <w:rPr>
           <w:lang w:val="fr-FR"/>
@@ -4940,23 +5067,23 @@
         </w:rPr>
         <w:t>. Webographie / Glossaire / Annexe</w:t>
       </w:r>
-      <w:bookmarkEnd w:id="15"/>
-    </w:p>
-    <w:p>
+      <w:bookmarkEnd w:id="975223428"/>
+    </w:p>
+    <w:p w14:noSpellErr="1">
       <w:pPr>
         <w:pStyle w:val="Heading2"/>
         <w:rPr>
           <w:lang w:val="fr-FR"/>
         </w:rPr>
       </w:pPr>
-      <w:bookmarkStart w:name="_Toc65752706" w:id="16"/>
+      <w:bookmarkStart w:name="_Toc382957039" w:id="1067168295"/>
       <w:r>
         <w:rPr>
           <w:lang w:val="fr-FR"/>
         </w:rPr>
         <w:t>Webographie</w:t>
       </w:r>
-      <w:bookmarkEnd w:id="16"/>
+      <w:bookmarkEnd w:id="1067168295"/>
     </w:p>
     <w:p>
       <w:pPr>
@@ -5094,21 +5221,21 @@
         <w:t>Outil Bruno – REST Client : https://www.usebruno.com</w:t>
       </w:r>
     </w:p>
-    <w:p>
+    <w:p w14:noSpellErr="1">
       <w:pPr>
         <w:pStyle w:val="Heading2"/>
         <w:rPr>
           <w:lang w:val="fr-FR"/>
         </w:rPr>
       </w:pPr>
-      <w:bookmarkStart w:name="_Toc2097863902" w:id="17"/>
+      <w:bookmarkStart w:name="_Toc1039159849" w:id="582798402"/>
       <w:r>
         <w:rPr>
           <w:lang w:val="fr-FR"/>
         </w:rPr>
         <w:t>Glossaire</w:t>
       </w:r>
-      <w:bookmarkEnd w:id="17"/>
+      <w:bookmarkEnd w:id="582798402"/>
     </w:p>
     <w:p>
       <w:pPr>
@@ -5282,13 +5409,13 @@
         <w:t>Validation : Processus consistant à vérifier que les données saisies respectent des règles définies avant leur enregistrement.</w:t>
       </w:r>
     </w:p>
-    <w:p>
-      <w:pPr>
-        <w:rPr>
-          <w:lang w:val="fr-FR"/>
-        </w:rPr>
-      </w:pPr>
-      <w:bookmarkStart w:name="_Toc2078663326" w:id="18"/>
+    <w:p w14:noSpellErr="1">
+      <w:pPr>
+        <w:rPr>
+          <w:lang w:val="fr-FR"/>
+        </w:rPr>
+      </w:pPr>
+      <w:bookmarkStart w:name="_Toc1615771134" w:id="113053833"/>
       <w:r>
         <w:rPr>
           <w:rStyle w:val="Heading2Char"/>
@@ -5296,7 +5423,7 @@
         </w:rPr>
         <w:t>Annexe</w:t>
       </w:r>
-      <w:bookmarkEnd w:id="18"/>
+      <w:bookmarkEnd w:id="113053833"/>
     </w:p>
     <w:p>
       <w:pPr>
@@ -7636,7 +7763,7 @@
     <w:name w:val="List Paragraph"/>
     <w:basedOn w:val="Normal"/>
     <w:qFormat/>
-    <w:rsid w:val="5A4F4CAB"/>
+    <w:rsid w:val="65AD1AC3"/>
     <w:pPr>
       <w:spacing/>
       <w:ind w:left="720"/>

</xml_diff>